<commit_message>
Aula Banco de Dados 24/09
</commit_message>
<xml_diff>
--- a/SENAI/WORDS/2º SEMESTRE/Banco de Dados/Aula 6 - DCL.docx
+++ b/SENAI/WORDS/2º SEMESTRE/Banco de Dados/Aula 6 - DCL.docx
@@ -26,16 +26,18 @@
           <w:szCs w:val="32"/>
         </w:rPr>
         <w:br/>
-        <w:t xml:space="preserve">MYSQL </w:t>
-      </w:r>
+        <w:t xml:space="preserve">MYSQL – DCL (Data </w:t>
+      </w:r>
+      <w:proofErr w:type="spellStart"/>
       <w:r>
         <w:rPr>
           <w:rFonts w:ascii="Arial" w:hAnsi="Arial" w:cs="Arial"/>
           <w:sz w:val="32"/>
           <w:szCs w:val="32"/>
         </w:rPr>
-        <w:t>–</w:t>
-      </w:r>
+        <w:t>Control</w:t>
+      </w:r>
+      <w:proofErr w:type="spellEnd"/>
       <w:r>
         <w:rPr>
           <w:rFonts w:ascii="Arial" w:hAnsi="Arial" w:cs="Arial"/>
@@ -44,77 +46,51 @@
         </w:rPr>
         <w:t xml:space="preserve"> </w:t>
       </w:r>
+      <w:proofErr w:type="spellStart"/>
       <w:r>
         <w:rPr>
           <w:rFonts w:ascii="Arial" w:hAnsi="Arial" w:cs="Arial"/>
           <w:sz w:val="32"/>
           <w:szCs w:val="32"/>
         </w:rPr>
-        <w:t xml:space="preserve">DCL (Data </w:t>
-      </w:r>
-      <w:proofErr w:type="spellStart"/>
+        <w:t>Language</w:t>
+      </w:r>
+      <w:proofErr w:type="spellEnd"/>
       <w:r>
         <w:rPr>
           <w:rFonts w:ascii="Arial" w:hAnsi="Arial" w:cs="Arial"/>
           <w:sz w:val="32"/>
           <w:szCs w:val="32"/>
         </w:rPr>
-        <w:t>Control</w:t>
-      </w:r>
-      <w:proofErr w:type="spellEnd"/>
-      <w:r>
+        <w:t>)</w:t>
+      </w:r>
+    </w:p>
+    <w:p>
+      <w:pPr>
+        <w:jc w:val="center"/>
         <w:rPr>
           <w:rFonts w:ascii="Arial" w:hAnsi="Arial" w:cs="Arial"/>
           <w:sz w:val="32"/>
           <w:szCs w:val="32"/>
         </w:rPr>
-        <w:t xml:space="preserve"> </w:t>
-      </w:r>
-      <w:proofErr w:type="spellStart"/>
+      </w:pPr>
       <w:r>
         <w:rPr>
           <w:rFonts w:ascii="Arial" w:hAnsi="Arial" w:cs="Arial"/>
           <w:sz w:val="32"/>
           <w:szCs w:val="32"/>
         </w:rPr>
-        <w:t>Language</w:t>
-      </w:r>
-      <w:proofErr w:type="spellEnd"/>
-      <w:r>
+        <w:t>AULA 5</w:t>
+      </w:r>
+    </w:p>
+    <w:p>
+      <w:pPr>
+        <w:jc w:val="center"/>
         <w:rPr>
           <w:rFonts w:ascii="Arial" w:hAnsi="Arial" w:cs="Arial"/>
           <w:sz w:val="32"/>
           <w:szCs w:val="32"/>
         </w:rPr>
-        <w:t>)</w:t>
-      </w:r>
-    </w:p>
-    <w:p>
-      <w:pPr>
-        <w:jc w:val="center"/>
-        <w:rPr>
-          <w:rFonts w:ascii="Arial" w:hAnsi="Arial" w:cs="Arial"/>
-          <w:sz w:val="32"/>
-          <w:szCs w:val="32"/>
-        </w:rPr>
-      </w:pPr>
-      <w:r>
-        <w:rPr>
-          <w:rFonts w:ascii="Arial" w:hAnsi="Arial" w:cs="Arial"/>
-          <w:sz w:val="32"/>
-          <w:szCs w:val="32"/>
-        </w:rPr>
-        <w:t>AULA 5</w:t>
-      </w:r>
-    </w:p>
-    <w:p>
-      <w:pPr>
-        <w:jc w:val="center"/>
-        <w:rPr>
-          <w:rFonts w:ascii="Arial" w:hAnsi="Arial" w:cs="Arial"/>
-          <w:sz w:val="32"/>
-          <w:szCs w:val="32"/>
-        </w:rPr>
       </w:pPr>
     </w:p>
     <w:p>
@@ -150,7 +126,33 @@
           <w:sz w:val="28"/>
           <w:szCs w:val="32"/>
         </w:rPr>
-        <w:t>O DCL controla a segurança do servidor, é ele que cuida do acesso aos dados do banco. O Administrador do Banco de Dados define quem pode acessar certos dados através de comandos.</w:t>
+        <w:t xml:space="preserve">O DCL controla a segurança do servidor, é ele que cuida do acesso aos dados do banco. O </w:t>
+      </w:r>
+      <w:r>
+        <w:rPr>
+          <w:rFonts w:ascii="Arial" w:hAnsi="Arial" w:cs="Arial"/>
+          <w:b/>
+          <w:sz w:val="28"/>
+          <w:szCs w:val="32"/>
+        </w:rPr>
+        <w:t>Administrador do Banco de Dados</w:t>
+      </w:r>
+      <w:r>
+        <w:rPr>
+          <w:rFonts w:ascii="Arial" w:hAnsi="Arial" w:cs="Arial"/>
+          <w:b/>
+          <w:sz w:val="28"/>
+          <w:szCs w:val="32"/>
+        </w:rPr>
+        <w:t xml:space="preserve"> (DBA)</w:t>
+      </w:r>
+      <w:r>
+        <w:rPr>
+          <w:rFonts w:ascii="Arial" w:hAnsi="Arial" w:cs="Arial"/>
+          <w:sz w:val="28"/>
+          <w:szCs w:val="32"/>
+        </w:rPr>
+        <w:t xml:space="preserve"> define quem pode acessar certos dados através de comandos.</w:t>
       </w:r>
     </w:p>
     <w:p>
@@ -192,6 +194,7 @@
       <w:r>
         <w:rPr>
           <w:rFonts w:ascii="Arial" w:hAnsi="Arial" w:cs="Arial"/>
+          <w:noProof/>
           <w:sz w:val="28"/>
           <w:szCs w:val="32"/>
         </w:rPr>
@@ -419,6 +422,7 @@
       <w:r>
         <w:rPr>
           <w:rFonts w:ascii="Arial" w:hAnsi="Arial" w:cs="Arial"/>
+          <w:noProof/>
           <w:sz w:val="28"/>
           <w:szCs w:val="32"/>
         </w:rPr>
@@ -714,6 +718,7 @@
       <w:r>
         <w:rPr>
           <w:rFonts w:ascii="Arial" w:hAnsi="Arial" w:cs="Arial"/>
+          <w:noProof/>
           <w:sz w:val="28"/>
           <w:szCs w:val="32"/>
         </w:rPr>
@@ -822,25 +827,160 @@
           <w:sz w:val="28"/>
           <w:szCs w:val="32"/>
         </w:rPr>
-        <w:t xml:space="preserve">DATA EXPORT e DATA IMPORT, ambos na aba Server, você deve selecionar os bancos e os objetos que deseja fazer backup. Para importar, você deve selecionar a pasta </w:t>
+        <w:t xml:space="preserve">DATA EXPORT e DATA IMPORT, ambos na aba </w:t>
+      </w:r>
+      <w:r>
+        <w:rPr>
+          <w:rFonts w:ascii="Arial" w:hAnsi="Arial" w:cs="Arial"/>
+          <w:b/>
+          <w:sz w:val="28"/>
+          <w:szCs w:val="32"/>
+        </w:rPr>
+        <w:t>Server</w:t>
+      </w:r>
+      <w:r>
+        <w:rPr>
+          <w:rFonts w:ascii="Arial" w:hAnsi="Arial" w:cs="Arial"/>
+          <w:sz w:val="28"/>
+          <w:szCs w:val="32"/>
+        </w:rPr>
+        <w:t>, você deve selecionar os bancos e os objetos que deseja fazer backup</w:t>
+      </w:r>
+      <w:r>
+        <w:rPr>
+          <w:rFonts w:ascii="Arial" w:hAnsi="Arial" w:cs="Arial"/>
+          <w:sz w:val="28"/>
+          <w:szCs w:val="32"/>
+        </w:rPr>
+        <w:t>, selecionar a opção</w:t>
+      </w:r>
+      <w:r>
+        <w:rPr>
+          <w:rFonts w:ascii="Arial" w:hAnsi="Arial" w:cs="Arial"/>
+          <w:sz w:val="28"/>
+          <w:szCs w:val="32"/>
+        </w:rPr>
+        <w:t xml:space="preserve"> </w:t>
+      </w:r>
+      <w:r>
+        <w:rPr>
+          <w:rFonts w:ascii="Arial" w:hAnsi="Arial" w:cs="Arial"/>
+          <w:b/>
+          <w:sz w:val="28"/>
+          <w:szCs w:val="32"/>
+        </w:rPr>
+        <w:t>Self-</w:t>
       </w:r>
       <w:proofErr w:type="spellStart"/>
       <w:r>
         <w:rPr>
           <w:rFonts w:ascii="Arial" w:hAnsi="Arial" w:cs="Arial"/>
-          <w:sz w:val="28"/>
-          <w:szCs w:val="32"/>
-        </w:rPr>
-        <w:t>dump</w:t>
+          <w:b/>
+          <w:sz w:val="28"/>
+          <w:szCs w:val="32"/>
+        </w:rPr>
+        <w:t>Contained</w:t>
       </w:r>
       <w:proofErr w:type="spellEnd"/>
       <w:r>
         <w:rPr>
           <w:rFonts w:ascii="Arial" w:hAnsi="Arial" w:cs="Arial"/>
-          <w:sz w:val="28"/>
-          <w:szCs w:val="32"/>
-        </w:rPr>
-        <w:t xml:space="preserve"> criada com o </w:t>
+          <w:b/>
+          <w:sz w:val="28"/>
+          <w:szCs w:val="32"/>
+        </w:rPr>
+        <w:t xml:space="preserve"> File, </w:t>
+      </w:r>
+      <w:r>
+        <w:rPr>
+          <w:rFonts w:ascii="Arial" w:hAnsi="Arial" w:cs="Arial"/>
+          <w:sz w:val="28"/>
+          <w:szCs w:val="32"/>
+        </w:rPr>
+        <w:t xml:space="preserve">selecionar a </w:t>
+      </w:r>
+      <w:r>
+        <w:rPr>
+          <w:rFonts w:ascii="Arial" w:hAnsi="Arial" w:cs="Arial"/>
+          <w:b/>
+          <w:sz w:val="28"/>
+          <w:szCs w:val="32"/>
+        </w:rPr>
+        <w:t>pasta</w:t>
+      </w:r>
+      <w:r>
+        <w:rPr>
+          <w:rFonts w:ascii="Arial" w:hAnsi="Arial" w:cs="Arial"/>
+          <w:sz w:val="28"/>
+          <w:szCs w:val="32"/>
+        </w:rPr>
+        <w:t xml:space="preserve"> que o arquivo irá</w:t>
+      </w:r>
+      <w:r>
+        <w:rPr>
+          <w:rFonts w:ascii="Arial" w:hAnsi="Arial" w:cs="Arial"/>
+          <w:b/>
+          <w:sz w:val="28"/>
+          <w:szCs w:val="32"/>
+        </w:rPr>
+        <w:t xml:space="preserve"> </w:t>
+      </w:r>
+      <w:r>
+        <w:rPr>
+          <w:rFonts w:ascii="Arial" w:hAnsi="Arial" w:cs="Arial"/>
+          <w:sz w:val="28"/>
+          <w:szCs w:val="32"/>
+        </w:rPr>
+        <w:t xml:space="preserve">e pressionar </w:t>
+      </w:r>
+      <w:r>
+        <w:rPr>
+          <w:rFonts w:ascii="Arial" w:hAnsi="Arial" w:cs="Arial"/>
+          <w:b/>
+          <w:sz w:val="28"/>
+          <w:szCs w:val="32"/>
+        </w:rPr>
+        <w:t>Start Export</w:t>
+      </w:r>
+      <w:r>
+        <w:rPr>
+          <w:rFonts w:ascii="Arial" w:hAnsi="Arial" w:cs="Arial"/>
+          <w:sz w:val="28"/>
+          <w:szCs w:val="32"/>
+        </w:rPr>
+        <w:t xml:space="preserve">. Para importar, você deve selecionar </w:t>
+      </w:r>
+      <w:r>
+        <w:rPr>
+          <w:rFonts w:ascii="Arial" w:hAnsi="Arial" w:cs="Arial"/>
+          <w:sz w:val="28"/>
+          <w:szCs w:val="32"/>
+        </w:rPr>
+        <w:t>o</w:t>
+      </w:r>
+      <w:r>
+        <w:rPr>
+          <w:rFonts w:ascii="Arial" w:hAnsi="Arial" w:cs="Arial"/>
+          <w:sz w:val="28"/>
+          <w:szCs w:val="32"/>
+        </w:rPr>
+        <w:t xml:space="preserve"> </w:t>
+      </w:r>
+      <w:r>
+        <w:rPr>
+          <w:rFonts w:ascii="Arial" w:hAnsi="Arial" w:cs="Arial"/>
+          <w:sz w:val="28"/>
+          <w:szCs w:val="32"/>
+        </w:rPr>
+        <w:t xml:space="preserve">arquivo criado </w:t>
+      </w:r>
+      <w:r>
+        <w:rPr>
+          <w:rFonts w:ascii="Arial" w:hAnsi="Arial" w:cs="Arial"/>
+          <w:sz w:val="28"/>
+          <w:szCs w:val="32"/>
+        </w:rPr>
+        <w:t xml:space="preserve">com o </w:t>
       </w:r>
       <w:proofErr w:type="spellStart"/>
       <w:r>
@@ -858,26 +998,172 @@
           <w:sz w:val="28"/>
           <w:szCs w:val="32"/>
         </w:rPr>
-        <w:t xml:space="preserve"> e selecionar o banco de dados que os arquivos devem ir.</w:t>
-      </w:r>
-    </w:p>
-    <w:p>
-      <w:pPr>
-        <w:rPr>
-          <w:rFonts w:ascii="Arial" w:hAnsi="Arial" w:cs="Arial"/>
-          <w:sz w:val="28"/>
-          <w:szCs w:val="32"/>
-        </w:rPr>
-      </w:pPr>
-    </w:p>
-    <w:p>
-      <w:pPr>
-        <w:rPr>
-          <w:rFonts w:ascii="Arial" w:hAnsi="Arial" w:cs="Arial"/>
-          <w:sz w:val="28"/>
-          <w:szCs w:val="32"/>
-        </w:rPr>
-      </w:pPr>
+        <w:t xml:space="preserve"> e</w:t>
+      </w:r>
+      <w:r>
+        <w:rPr>
+          <w:rFonts w:ascii="Arial" w:hAnsi="Arial" w:cs="Arial"/>
+          <w:sz w:val="28"/>
+          <w:szCs w:val="32"/>
+        </w:rPr>
+        <w:t xml:space="preserve"> apertar em </w:t>
+      </w:r>
+      <w:r>
+        <w:rPr>
+          <w:rFonts w:ascii="Arial" w:hAnsi="Arial" w:cs="Arial"/>
+          <w:b/>
+          <w:sz w:val="28"/>
+          <w:szCs w:val="32"/>
+        </w:rPr>
+        <w:t xml:space="preserve">Start </w:t>
+      </w:r>
+      <w:proofErr w:type="spellStart"/>
+      <w:r>
+        <w:rPr>
+          <w:rFonts w:ascii="Arial" w:hAnsi="Arial" w:cs="Arial"/>
+          <w:b/>
+          <w:sz w:val="28"/>
+          <w:szCs w:val="32"/>
+        </w:rPr>
+        <w:t>Import</w:t>
+      </w:r>
+      <w:proofErr w:type="spellEnd"/>
+    </w:p>
+    <w:p>
+      <w:pPr>
+        <w:rPr>
+          <w:rFonts w:ascii="Arial" w:hAnsi="Arial" w:cs="Arial"/>
+          <w:sz w:val="28"/>
+          <w:szCs w:val="32"/>
+        </w:rPr>
+      </w:pPr>
+    </w:p>
+    <w:p>
+      <w:pPr>
+        <w:rPr>
+          <w:rFonts w:ascii="Arial" w:hAnsi="Arial" w:cs="Arial"/>
+          <w:sz w:val="28"/>
+          <w:szCs w:val="32"/>
+        </w:rPr>
+      </w:pPr>
+    </w:p>
+    <w:p>
+      <w:pPr>
+        <w:rPr>
+          <w:rFonts w:ascii="Arial" w:hAnsi="Arial" w:cs="Arial"/>
+          <w:b/>
+          <w:sz w:val="28"/>
+          <w:szCs w:val="32"/>
+        </w:rPr>
+      </w:pPr>
+      <w:r>
+        <w:rPr>
+          <w:rFonts w:ascii="Arial" w:hAnsi="Arial" w:cs="Arial"/>
+          <w:b/>
+          <w:sz w:val="28"/>
+          <w:szCs w:val="32"/>
+        </w:rPr>
+        <w:t>Migração de Dados</w:t>
+      </w:r>
+    </w:p>
+    <w:p>
+      <w:pPr>
+        <w:rPr>
+          <w:rFonts w:ascii="Arial" w:hAnsi="Arial" w:cs="Arial"/>
+          <w:sz w:val="28"/>
+          <w:szCs w:val="32"/>
+        </w:rPr>
+      </w:pPr>
+      <w:r>
+        <w:rPr>
+          <w:rFonts w:ascii="Arial" w:hAnsi="Arial" w:cs="Arial"/>
+          <w:sz w:val="28"/>
+          <w:szCs w:val="32"/>
+        </w:rPr>
+        <w:t>A migração é usada para mover dados entre diferentes servidores ou até</w:t>
+      </w:r>
+      <w:r>
+        <w:rPr>
+          <w:rFonts w:ascii="Arial" w:hAnsi="Arial" w:cs="Arial"/>
+          <w:sz w:val="28"/>
+          <w:szCs w:val="32"/>
+        </w:rPr>
+        <w:t xml:space="preserve"> </w:t>
+      </w:r>
+      <w:r>
+        <w:rPr>
+          <w:rFonts w:ascii="Arial" w:hAnsi="Arial" w:cs="Arial"/>
+          <w:sz w:val="28"/>
+          <w:szCs w:val="32"/>
+        </w:rPr>
+        <w:t>mesmo diferentes tecnologias de banco de dados</w:t>
+      </w:r>
+      <w:r>
+        <w:rPr>
+          <w:rFonts w:ascii="Arial" w:hAnsi="Arial" w:cs="Arial"/>
+          <w:sz w:val="28"/>
+          <w:szCs w:val="32"/>
+        </w:rPr>
+        <w:t xml:space="preserve">, podendo transferir dados do MySQL para Microsoft SQL Server, por exemplo. A ferramenta utilizada para migração de dados no Workbench é o </w:t>
+      </w:r>
+      <w:proofErr w:type="spellStart"/>
+      <w:r>
+        <w:rPr>
+          <w:rFonts w:ascii="Arial" w:hAnsi="Arial" w:cs="Arial"/>
+          <w:b/>
+          <w:sz w:val="28"/>
+          <w:szCs w:val="32"/>
+        </w:rPr>
+        <w:t>Migration</w:t>
+      </w:r>
+      <w:proofErr w:type="spellEnd"/>
+      <w:r>
+        <w:rPr>
+          <w:rFonts w:ascii="Arial" w:hAnsi="Arial" w:cs="Arial"/>
+          <w:b/>
+          <w:sz w:val="28"/>
+          <w:szCs w:val="32"/>
+        </w:rPr>
+        <w:t xml:space="preserve"> </w:t>
+      </w:r>
+      <w:proofErr w:type="spellStart"/>
+      <w:r>
+        <w:rPr>
+          <w:rFonts w:ascii="Arial" w:hAnsi="Arial" w:cs="Arial"/>
+          <w:b/>
+          <w:sz w:val="28"/>
+          <w:szCs w:val="32"/>
+        </w:rPr>
+        <w:t>Wizard</w:t>
+      </w:r>
+      <w:proofErr w:type="spellEnd"/>
+      <w:r>
+        <w:rPr>
+          <w:rFonts w:ascii="Arial" w:hAnsi="Arial" w:cs="Arial"/>
+          <w:sz w:val="28"/>
+          <w:szCs w:val="32"/>
+        </w:rPr>
+        <w:t xml:space="preserve">, que fica na aba de </w:t>
+      </w:r>
+      <w:proofErr w:type="spellStart"/>
+      <w:r>
+        <w:rPr>
+          <w:rFonts w:ascii="Arial" w:hAnsi="Arial" w:cs="Arial"/>
+          <w:b/>
+          <w:sz w:val="28"/>
+          <w:szCs w:val="32"/>
+        </w:rPr>
+        <w:t>Database</w:t>
+      </w:r>
+      <w:proofErr w:type="spellEnd"/>
+      <w:r>
+        <w:rPr>
+          <w:rFonts w:ascii="Arial" w:hAnsi="Arial" w:cs="Arial"/>
+          <w:sz w:val="28"/>
+          <w:szCs w:val="32"/>
+        </w:rPr>
+        <w:t>. (passo a passo descrito na própria ferramenta)</w:t>
+      </w:r>
       <w:bookmarkStart w:id="0" w:name="_GoBack"/>
       <w:bookmarkEnd w:id="0"/>
     </w:p>

</xml_diff>